<commit_message>
Added link to full resume
</commit_message>
<xml_diff>
--- a/resume.docx
+++ b/resume.docx
@@ -579,6 +579,17 @@
       <w:r>
         <w:t xml:space="preserve">• 678-404-0954 • Georgia, USA</w:t>
       </w:r>
+      <w:r>
+        <w:br w:type="textWrapping"/>
+      </w:r>
+      <w:hyperlink r:id="rId26">
+        <w:r>
+          <w:rPr>
+            <w:rStyle w:val="Hyperlink"/>
+          </w:rPr>
+          <w:t xml:space="preserve">Full resume</w:t>
+        </w:r>
+      </w:hyperlink>
     </w:p>
     <w:sectPr/>
   </w:body>

</xml_diff>

<commit_message>
Added short links to versions
</commit_message>
<xml_diff>
--- a/resume.docx
+++ b/resume.docx
@@ -583,6 +583,23 @@
         <w:br w:type="textWrapping"/>
       </w:r>
       <w:hyperlink r:id="rId26">
+        <w:r>
+          <w:rPr>
+            <w:rStyle w:val="Hyperlink"/>
+          </w:rPr>
+          <w:t xml:space="preserve">Short resume</w:t>
+        </w:r>
+      </w:hyperlink>
+      <w:r>
+        <w:t xml:space="preserve"> </w:t>
+      </w:r>
+      <w:r>
+        <w:t xml:space="preserve">•</w:t>
+      </w:r>
+      <w:r>
+        <w:t xml:space="preserve"> </w:t>
+      </w:r>
+      <w:hyperlink r:id="rId27">
         <w:r>
           <w:rPr>
             <w:rStyle w:val="Hyperlink"/>

</xml_diff>

<commit_message>
Renamed files and added OS contribs
</commit_message>
<xml_diff>
--- a/resume.docx
+++ b/resume.docx
@@ -64,18 +64,22 @@
       <w:pPr>
         <w:pStyle w:val="Heading2"/>
       </w:pPr>
-      <w:bookmarkStart w:id="22" w:name="profile"/>
-      <w:r>
-        <w:t xml:space="preserve">Profile</w:t>
+      <w:bookmarkStart w:id="22" w:name="open-source-contributions"/>
+      <w:r>
+        <w:t xml:space="preserve">Open Source Contributions</w:t>
       </w:r>
       <w:bookmarkEnd w:id="22"/>
     </w:p>
     <w:p>
       <w:pPr>
-        <w:pStyle w:val="FirstParagraph"/>
-      </w:pPr>
-      <w:r>
-        <w:t xml:space="preserve">I have been developing software professionally since 1990, but I actually fell in love with computers and software development in 1983, when I was 13. I began with a Commodore VIC-20, its BASIC interpreter and a book. Ever since, I’ve been a voracious consumer of technical information and computer languages. In 2001 I began speaking at conferences and user group meetings and in 2002, I was able to share my passion with an even larger audience when I co-authored a book called</w:t>
+        <w:pStyle w:val="Compact"/>
+        <w:numPr>
+          <w:numId w:val="1001"/>
+          <w:ilvl w:val="0"/>
+        </w:numPr>
+      </w:pPr>
+      <w:r>
+        <w:t xml:space="preserve">Elsy - Build tool using Docker</w:t>
       </w:r>
       <w:r>
         <w:t xml:space="preserve"> </w:t>
@@ -85,22 +89,160 @@
           <w:rPr>
             <w:rStyle w:val="Hyperlink"/>
           </w:rPr>
-          <w:t xml:space="preserve">Ant Developers Handbook</w:t>
+          <w:t xml:space="preserve">https://github.com/cisco/elsy</w:t>
         </w:r>
       </w:hyperlink>
-      <w:r>
-        <w:t xml:space="preserve">. I have written several pieces of software that I have both sold on the iOS App Store and released as open source, including a module that was included in Ruby on Rails. One of my major strengths is my ability to quickly learn new technologies and put them into practice.</w:t>
+    </w:p>
+    <w:p>
+      <w:pPr>
+        <w:pStyle w:val="Compact"/>
+        <w:numPr>
+          <w:numId w:val="1001"/>
+          <w:ilvl w:val="0"/>
+        </w:numPr>
+      </w:pPr>
+      <w:r>
+        <w:t xml:space="preserve">Docker - Four commits to the project:</w:t>
+      </w:r>
+      <w:r>
+        <w:t xml:space="preserve"> </w:t>
+      </w:r>
+      <w:hyperlink r:id="rId24">
+        <w:r>
+          <w:rPr>
+            <w:rStyle w:val="Hyperlink"/>
+          </w:rPr>
+          <w:t xml:space="preserve">http://jygb.us/2phDsO2</w:t>
+        </w:r>
+      </w:hyperlink>
+    </w:p>
+    <w:p>
+      <w:pPr>
+        <w:pStyle w:val="Compact"/>
+        <w:numPr>
+          <w:numId w:val="1001"/>
+          <w:ilvl w:val="0"/>
+        </w:numPr>
+      </w:pPr>
+      <w:r>
+        <w:t xml:space="preserve">GVoice - An iOS library in Objective-C for interacting with Google Voice -</w:t>
+      </w:r>
+      <w:r>
+        <w:t xml:space="preserve"> </w:t>
+      </w:r>
+      <w:hyperlink r:id="rId25">
+        <w:r>
+          <w:rPr>
+            <w:rStyle w:val="Hyperlink"/>
+          </w:rPr>
+          <w:t xml:space="preserve">http://bitbucket.org/joeygibson/gvoice</w:t>
+        </w:r>
+      </w:hyperlink>
+    </w:p>
+    <w:p>
+      <w:pPr>
+        <w:pStyle w:val="Compact"/>
+        <w:numPr>
+          <w:numId w:val="1001"/>
+          <w:ilvl w:val="0"/>
+        </w:numPr>
+      </w:pPr>
+      <w:r>
+        <w:t xml:space="preserve">JUnitLaunchFixer - Eclipse plugin to set heap for testing -</w:t>
+      </w:r>
+      <w:r>
+        <w:t xml:space="preserve"> </w:t>
+      </w:r>
+      <w:hyperlink r:id="rId26">
+        <w:r>
+          <w:rPr>
+            <w:rStyle w:val="Hyperlink"/>
+          </w:rPr>
+          <w:t xml:space="preserve">https://github.com/joeygibson/junitlaunchfixer</w:t>
+        </w:r>
+      </w:hyperlink>
+    </w:p>
+    <w:p>
+      <w:pPr>
+        <w:pStyle w:val="Compact"/>
+        <w:numPr>
+          <w:numId w:val="1001"/>
+          <w:ilvl w:val="0"/>
+        </w:numPr>
+      </w:pPr>
+      <w:r>
+        <w:t xml:space="preserve">“</w:t>
+      </w:r>
+      <w:r>
+        <w:t xml:space="preserve">Export to Archive</w:t>
+      </w:r>
+      <w:r>
+        <w:t xml:space="preserve">”</w:t>
+      </w:r>
+      <w:r>
+        <w:t xml:space="preserve"> </w:t>
+      </w:r>
+      <w:r>
+        <w:t xml:space="preserve">plugin for iPhoto</w:t>
+      </w:r>
+    </w:p>
+    <w:p>
+      <w:pPr>
+        <w:pStyle w:val="Compact"/>
+        <w:numPr>
+          <w:numId w:val="1001"/>
+          <w:ilvl w:val="0"/>
+        </w:numPr>
+      </w:pPr>
+      <w:r>
+        <w:t xml:space="preserve">“</w:t>
+      </w:r>
+      <w:r>
+        <w:t xml:space="preserve">MiddleClickClose</w:t>
+      </w:r>
+      <w:r>
+        <w:t xml:space="preserve">”</w:t>
+      </w:r>
+      <w:r>
+        <w:t xml:space="preserve"> </w:t>
+      </w:r>
+      <w:r>
+        <w:t xml:space="preserve">plugin for Safari</w:t>
+      </w:r>
+    </w:p>
+    <w:p>
+      <w:pPr>
+        <w:pStyle w:val="Compact"/>
+        <w:numPr>
+          <w:numId w:val="1001"/>
+          <w:ilvl w:val="0"/>
+        </w:numPr>
+      </w:pPr>
+      <w:r>
+        <w:t xml:space="preserve">ActiveRecord adapter for SQL Server (part of Ruby on Rails)</w:t>
+      </w:r>
+    </w:p>
+    <w:p>
+      <w:pPr>
+        <w:pStyle w:val="Compact"/>
+        <w:numPr>
+          <w:numId w:val="1001"/>
+          <w:ilvl w:val="0"/>
+        </w:numPr>
+      </w:pPr>
+      <w:r>
+        <w:t xml:space="preserve">Pocket Smalltalk, Lead Developer until January 2003</w:t>
       </w:r>
     </w:p>
     <w:p>
       <w:pPr>
         <w:pStyle w:val="Heading2"/>
       </w:pPr>
-      <w:bookmarkStart w:id="24" w:name="experience"/>
+      <w:bookmarkStart w:id="27" w:name="experience"/>
       <w:r>
         <w:t xml:space="preserve">Experience</w:t>
       </w:r>
-      <w:bookmarkEnd w:id="24"/>
+      <w:bookmarkEnd w:id="27"/>
     </w:p>
     <w:p>
       <w:pPr>
@@ -132,7 +274,7 @@
       <w:pPr>
         <w:pStyle w:val="Compact"/>
         <w:numPr>
-          <w:numId w:val="1001"/>
+          <w:numId w:val="1002"/>
           <w:ilvl w:val="0"/>
         </w:numPr>
       </w:pPr>
@@ -144,7 +286,7 @@
       <w:pPr>
         <w:pStyle w:val="Compact"/>
         <w:numPr>
-          <w:numId w:val="1001"/>
+          <w:numId w:val="1002"/>
           <w:ilvl w:val="0"/>
         </w:numPr>
       </w:pPr>
@@ -156,7 +298,7 @@
       <w:pPr>
         <w:pStyle w:val="Compact"/>
         <w:numPr>
-          <w:numId w:val="1001"/>
+          <w:numId w:val="1002"/>
           <w:ilvl w:val="0"/>
         </w:numPr>
       </w:pPr>
@@ -168,7 +310,7 @@
       <w:pPr>
         <w:pStyle w:val="Compact"/>
         <w:numPr>
-          <w:numId w:val="1001"/>
+          <w:numId w:val="1002"/>
           <w:ilvl w:val="0"/>
         </w:numPr>
       </w:pPr>
@@ -180,7 +322,7 @@
       <w:pPr>
         <w:pStyle w:val="Compact"/>
         <w:numPr>
-          <w:numId w:val="1001"/>
+          <w:numId w:val="1002"/>
           <w:ilvl w:val="0"/>
         </w:numPr>
       </w:pPr>
@@ -192,7 +334,7 @@
       <w:pPr>
         <w:pStyle w:val="Compact"/>
         <w:numPr>
-          <w:numId w:val="1001"/>
+          <w:numId w:val="1002"/>
           <w:ilvl w:val="0"/>
         </w:numPr>
       </w:pPr>
@@ -204,7 +346,7 @@
       <w:pPr>
         <w:pStyle w:val="Compact"/>
         <w:numPr>
-          <w:numId w:val="1001"/>
+          <w:numId w:val="1002"/>
           <w:ilvl w:val="0"/>
         </w:numPr>
       </w:pPr>
@@ -216,7 +358,7 @@
       <w:pPr>
         <w:pStyle w:val="Compact"/>
         <w:numPr>
-          <w:numId w:val="1001"/>
+          <w:numId w:val="1002"/>
           <w:ilvl w:val="0"/>
         </w:numPr>
       </w:pPr>
@@ -254,7 +396,7 @@
       <w:pPr>
         <w:pStyle w:val="Compact"/>
         <w:numPr>
-          <w:numId w:val="1002"/>
+          <w:numId w:val="1003"/>
           <w:ilvl w:val="0"/>
         </w:numPr>
       </w:pPr>
@@ -266,7 +408,7 @@
       <w:pPr>
         <w:pStyle w:val="Compact"/>
         <w:numPr>
-          <w:numId w:val="1002"/>
+          <w:numId w:val="1003"/>
           <w:ilvl w:val="0"/>
         </w:numPr>
       </w:pPr>
@@ -278,7 +420,7 @@
       <w:pPr>
         <w:pStyle w:val="Compact"/>
         <w:numPr>
-          <w:numId w:val="1002"/>
+          <w:numId w:val="1003"/>
           <w:ilvl w:val="0"/>
         </w:numPr>
       </w:pPr>
@@ -290,7 +432,7 @@
       <w:pPr>
         <w:pStyle w:val="Compact"/>
         <w:numPr>
-          <w:numId w:val="1002"/>
+          <w:numId w:val="1003"/>
           <w:ilvl w:val="0"/>
         </w:numPr>
       </w:pPr>
@@ -302,7 +444,7 @@
       <w:pPr>
         <w:pStyle w:val="Compact"/>
         <w:numPr>
-          <w:numId w:val="1002"/>
+          <w:numId w:val="1003"/>
           <w:ilvl w:val="0"/>
         </w:numPr>
       </w:pPr>
@@ -340,7 +482,7 @@
       <w:pPr>
         <w:pStyle w:val="Compact"/>
         <w:numPr>
-          <w:numId w:val="1003"/>
+          <w:numId w:val="1004"/>
           <w:ilvl w:val="0"/>
         </w:numPr>
       </w:pPr>
@@ -352,7 +494,7 @@
       <w:pPr>
         <w:pStyle w:val="Compact"/>
         <w:numPr>
-          <w:numId w:val="1003"/>
+          <w:numId w:val="1004"/>
           <w:ilvl w:val="0"/>
         </w:numPr>
       </w:pPr>
@@ -364,7 +506,7 @@
       <w:pPr>
         <w:pStyle w:val="Compact"/>
         <w:numPr>
-          <w:numId w:val="1003"/>
+          <w:numId w:val="1004"/>
           <w:ilvl w:val="0"/>
         </w:numPr>
       </w:pPr>
@@ -376,7 +518,7 @@
       <w:pPr>
         <w:pStyle w:val="Compact"/>
         <w:numPr>
-          <w:numId w:val="1003"/>
+          <w:numId w:val="1004"/>
           <w:ilvl w:val="0"/>
         </w:numPr>
       </w:pPr>
@@ -388,7 +530,7 @@
       <w:pPr>
         <w:pStyle w:val="Compact"/>
         <w:numPr>
-          <w:numId w:val="1003"/>
+          <w:numId w:val="1004"/>
           <w:ilvl w:val="0"/>
         </w:numPr>
       </w:pPr>
@@ -426,7 +568,7 @@
       <w:pPr>
         <w:pStyle w:val="Compact"/>
         <w:numPr>
-          <w:numId w:val="1004"/>
+          <w:numId w:val="1005"/>
           <w:ilvl w:val="0"/>
         </w:numPr>
       </w:pPr>
@@ -438,7 +580,7 @@
       <w:pPr>
         <w:pStyle w:val="Compact"/>
         <w:numPr>
-          <w:numId w:val="1004"/>
+          <w:numId w:val="1005"/>
           <w:ilvl w:val="0"/>
         </w:numPr>
       </w:pPr>
@@ -450,7 +592,7 @@
       <w:pPr>
         <w:pStyle w:val="Compact"/>
         <w:numPr>
-          <w:numId w:val="1004"/>
+          <w:numId w:val="1005"/>
           <w:ilvl w:val="0"/>
         </w:numPr>
       </w:pPr>
@@ -462,7 +604,7 @@
       <w:pPr>
         <w:pStyle w:val="Compact"/>
         <w:numPr>
-          <w:numId w:val="1004"/>
+          <w:numId w:val="1005"/>
           <w:ilvl w:val="0"/>
         </w:numPr>
       </w:pPr>
@@ -474,7 +616,7 @@
       <w:pPr>
         <w:pStyle w:val="Compact"/>
         <w:numPr>
-          <w:numId w:val="1004"/>
+          <w:numId w:val="1005"/>
           <w:ilvl w:val="0"/>
         </w:numPr>
       </w:pPr>
@@ -486,7 +628,7 @@
       <w:pPr>
         <w:pStyle w:val="Compact"/>
         <w:numPr>
-          <w:numId w:val="1004"/>
+          <w:numId w:val="1005"/>
           <w:ilvl w:val="0"/>
         </w:numPr>
       </w:pPr>
@@ -498,7 +640,7 @@
       <w:pPr>
         <w:pStyle w:val="Compact"/>
         <w:numPr>
-          <w:numId w:val="1004"/>
+          <w:numId w:val="1005"/>
           <w:ilvl w:val="0"/>
         </w:numPr>
       </w:pPr>
@@ -510,7 +652,7 @@
       <w:pPr>
         <w:pStyle w:val="Compact"/>
         <w:numPr>
-          <w:numId w:val="1004"/>
+          <w:numId w:val="1005"/>
           <w:ilvl w:val="0"/>
         </w:numPr>
       </w:pPr>
@@ -522,7 +664,7 @@
       <w:pPr>
         <w:pStyle w:val="Compact"/>
         <w:numPr>
-          <w:numId w:val="1004"/>
+          <w:numId w:val="1005"/>
           <w:ilvl w:val="0"/>
         </w:numPr>
       </w:pPr>
@@ -534,7 +676,7 @@
       <w:pPr>
         <w:pStyle w:val="Compact"/>
         <w:numPr>
-          <w:numId w:val="1004"/>
+          <w:numId w:val="1005"/>
           <w:ilvl w:val="0"/>
         </w:numPr>
       </w:pPr>
@@ -546,7 +688,7 @@
       <w:pPr>
         <w:pStyle w:val="Compact"/>
         <w:numPr>
-          <w:numId w:val="1004"/>
+          <w:numId w:val="1005"/>
           <w:ilvl w:val="0"/>
         </w:numPr>
       </w:pPr>
@@ -565,7 +707,7 @@
       <w:pPr>
         <w:pStyle w:val="BlockText"/>
       </w:pPr>
-      <w:hyperlink r:id="rId25">
+      <w:hyperlink r:id="rId28">
         <w:r>
           <w:rPr>
             <w:rStyle w:val="Hyperlink"/>
@@ -582,7 +724,7 @@
       <w:r>
         <w:br w:type="textWrapping"/>
       </w:r>
-      <w:hyperlink r:id="rId26">
+      <w:hyperlink r:id="rId29">
         <w:r>
           <w:rPr>
             <w:rStyle w:val="Hyperlink"/>
@@ -599,7 +741,7 @@
       <w:r>
         <w:t xml:space="preserve"> </w:t>
       </w:r>
-      <w:hyperlink r:id="rId27">
+      <w:hyperlink r:id="rId30">
         <w:r>
           <w:rPr>
             <w:rStyle w:val="Hyperlink"/>
@@ -963,6 +1105,9 @@
     <w:abstractNumId w:val="991"/>
   </w:num>
   <w:num w:numId="1004">
+    <w:abstractNumId w:val="991"/>
+  </w:num>
+  <w:num w:numId="1005">
     <w:abstractNumId w:val="991"/>
   </w:num>
 </w:numbering>

</xml_diff>

<commit_message>
Fleshed out Cisco experience
</commit_message>
<xml_diff>
--- a/resume.docx
+++ b/resume.docx
@@ -279,7 +279,7 @@
         </w:numPr>
       </w:pPr>
       <w:r>
-        <w:t xml:space="preserve">Member of the architecture team, responsible for design and development across both on-premises and cloud products in Go, Java, Kotlin, Scala, Clojure, Ruby, and Bash.</w:t>
+        <w:t xml:space="preserve">Member of the architecture team, designing and building apps in Go, Java, Kotlin, Scala, Clojure, Ruby, and Bash.</w:t>
       </w:r>
     </w:p>
     <w:p>
@@ -291,7 +291,21 @@
         </w:numPr>
       </w:pPr>
       <w:r>
-        <w:t xml:space="preserve">Designed and built applications to move data between on-prem and cloud systems.</w:t>
+        <w:t xml:space="preserve">One of three main developers working on</w:t>
+      </w:r>
+      <w:r>
+        <w:t xml:space="preserve"> </w:t>
+      </w:r>
+      <w:hyperlink r:id="rId23">
+        <w:r>
+          <w:rPr>
+            <w:rStyle w:val="Hyperlink"/>
+          </w:rPr>
+          <w:t xml:space="preserve">Elsy</w:t>
+        </w:r>
+      </w:hyperlink>
+      <w:r>
+        <w:t xml:space="preserve">, a unified build tool for Stealthwatch products (and an open source project).</w:t>
       </w:r>
     </w:p>
     <w:p>
@@ -303,7 +317,91 @@
         </w:numPr>
       </w:pPr>
       <w:r>
-        <w:t xml:space="preserve">Designed and built prototype for new automated host classification product offering. Assisting product team to turn prototype into product, running in an AWS cluster.</w:t>
+        <w:t xml:space="preserve">Designed and built</w:t>
+      </w:r>
+    </w:p>
+    <w:p>
+      <w:pPr>
+        <w:pStyle w:val="Compact"/>
+        <w:numPr>
+          <w:numId w:val="1003"/>
+          <w:ilvl w:val="1"/>
+        </w:numPr>
+      </w:pPr>
+      <w:r>
+        <w:t xml:space="preserve">a prototype in Go for new a product offering; assisting product teams turning prototype into producton in Go, Scala, Java, JavaScript.</w:t>
+      </w:r>
+    </w:p>
+    <w:p>
+      <w:pPr>
+        <w:pStyle w:val="Compact"/>
+        <w:numPr>
+          <w:numId w:val="1003"/>
+          <w:ilvl w:val="1"/>
+        </w:numPr>
+      </w:pPr>
+      <w:r>
+        <w:t xml:space="preserve">a Go app to read protobuf records from a 0MQ socket and write them to compressed files.</w:t>
+      </w:r>
+    </w:p>
+    <w:p>
+      <w:pPr>
+        <w:pStyle w:val="Compact"/>
+        <w:numPr>
+          <w:numId w:val="1003"/>
+          <w:ilvl w:val="1"/>
+        </w:numPr>
+      </w:pPr>
+      <w:r>
+        <w:t xml:space="preserve">a Go app to transfer protobuf files from on-prem to cloud.</w:t>
+      </w:r>
+    </w:p>
+    <w:p>
+      <w:pPr>
+        <w:pStyle w:val="Compact"/>
+        <w:numPr>
+          <w:numId w:val="1003"/>
+          <w:ilvl w:val="1"/>
+        </w:numPr>
+      </w:pPr>
+      <w:r>
+        <w:t xml:space="preserve">a Go app to receive protobuf files from on-prem.</w:t>
+      </w:r>
+    </w:p>
+    <w:p>
+      <w:pPr>
+        <w:pStyle w:val="Compact"/>
+        <w:numPr>
+          <w:numId w:val="1003"/>
+          <w:ilvl w:val="1"/>
+        </w:numPr>
+      </w:pPr>
+      <w:r>
+        <w:t xml:space="preserve">a Kotlin app to read protobuf files and store the records into Parquet files.</w:t>
+      </w:r>
+    </w:p>
+    <w:p>
+      <w:pPr>
+        <w:pStyle w:val="Compact"/>
+        <w:numPr>
+          <w:numId w:val="1003"/>
+          <w:ilvl w:val="1"/>
+        </w:numPr>
+      </w:pPr>
+      <w:r>
+        <w:t xml:space="preserve">a Go app to export system configuration from Stealthwatch command module for upload to cloud.</w:t>
+      </w:r>
+    </w:p>
+    <w:p>
+      <w:pPr>
+        <w:pStyle w:val="Compact"/>
+        <w:numPr>
+          <w:numId w:val="1003"/>
+          <w:ilvl w:val="1"/>
+        </w:numPr>
+      </w:pPr>
+      <w:r>
+        <w:t xml:space="preserve">a prototype Netflow collector in Java using the LMax Distruptor.</w:t>
       </w:r>
     </w:p>
     <w:p>
@@ -315,7 +413,7 @@
         </w:numPr>
       </w:pPr>
       <w:r>
-        <w:t xml:space="preserve">Worked on next generation FlowCollector 5000 NetFlow collection engine. This project was in C.</w:t>
+        <w:t xml:space="preserve">Worked on next generation NetFlow collection engine. This project was in C.</w:t>
       </w:r>
     </w:p>
     <w:p>
@@ -327,7 +425,7 @@
         </w:numPr>
       </w:pPr>
       <w:r>
-        <w:t xml:space="preserve">Worked on FlowCollector LE, which transmits pared-down Netflow from on-prem to cloud, for our first cloud product.</w:t>
+        <w:t xml:space="preserve">Worked on pared-down NetFlow collection engine to transmit data to our first cloud offering.</w:t>
       </w:r>
     </w:p>
     <w:p>
@@ -339,6 +437,18 @@
         </w:numPr>
       </w:pPr>
       <w:r>
+        <w:t xml:space="preserve">Worked on various aspects of the Stealthwatch suite of programs, most of which are in Java.</w:t>
+      </w:r>
+    </w:p>
+    <w:p>
+      <w:pPr>
+        <w:pStyle w:val="Compact"/>
+        <w:numPr>
+          <w:numId w:val="1002"/>
+          <w:ilvl w:val="0"/>
+        </w:numPr>
+      </w:pPr>
+      <w:r>
         <w:t xml:space="preserve">Worked with geographically distributed teams in Prague, Paris, Rolle, Raleigh, and Boxborough.</w:t>
       </w:r>
     </w:p>
@@ -351,19 +461,7 @@
         </w:numPr>
       </w:pPr>
       <w:r>
-        <w:t xml:space="preserve">Introduced Docker to the Stealthwatch product group in 2014. Now all our products use it heavily.</w:t>
-      </w:r>
-    </w:p>
-    <w:p>
-      <w:pPr>
-        <w:pStyle w:val="Compact"/>
-        <w:numPr>
-          <w:numId w:val="1002"/>
-          <w:ilvl w:val="0"/>
-        </w:numPr>
-      </w:pPr>
-      <w:r>
-        <w:t xml:space="preserve">Technical mentor and code-reviewer for several teams.</w:t>
+        <w:t xml:space="preserve">Technical mentor and code-reviewer for multiple teams.</w:t>
       </w:r>
     </w:p>
     <w:p>
@@ -396,7 +494,7 @@
       <w:pPr>
         <w:pStyle w:val="Compact"/>
         <w:numPr>
-          <w:numId w:val="1003"/>
+          <w:numId w:val="1004"/>
           <w:ilvl w:val="0"/>
         </w:numPr>
       </w:pPr>
@@ -408,7 +506,7 @@
       <w:pPr>
         <w:pStyle w:val="Compact"/>
         <w:numPr>
-          <w:numId w:val="1003"/>
+          <w:numId w:val="1004"/>
           <w:ilvl w:val="0"/>
         </w:numPr>
       </w:pPr>
@@ -420,7 +518,7 @@
       <w:pPr>
         <w:pStyle w:val="Compact"/>
         <w:numPr>
-          <w:numId w:val="1003"/>
+          <w:numId w:val="1004"/>
           <w:ilvl w:val="0"/>
         </w:numPr>
       </w:pPr>
@@ -432,7 +530,7 @@
       <w:pPr>
         <w:pStyle w:val="Compact"/>
         <w:numPr>
-          <w:numId w:val="1003"/>
+          <w:numId w:val="1004"/>
           <w:ilvl w:val="0"/>
         </w:numPr>
       </w:pPr>
@@ -444,7 +542,7 @@
       <w:pPr>
         <w:pStyle w:val="Compact"/>
         <w:numPr>
-          <w:numId w:val="1003"/>
+          <w:numId w:val="1004"/>
           <w:ilvl w:val="0"/>
         </w:numPr>
       </w:pPr>
@@ -482,7 +580,7 @@
       <w:pPr>
         <w:pStyle w:val="Compact"/>
         <w:numPr>
-          <w:numId w:val="1004"/>
+          <w:numId w:val="1005"/>
           <w:ilvl w:val="0"/>
         </w:numPr>
       </w:pPr>
@@ -494,7 +592,7 @@
       <w:pPr>
         <w:pStyle w:val="Compact"/>
         <w:numPr>
-          <w:numId w:val="1004"/>
+          <w:numId w:val="1005"/>
           <w:ilvl w:val="0"/>
         </w:numPr>
       </w:pPr>
@@ -506,7 +604,7 @@
       <w:pPr>
         <w:pStyle w:val="Compact"/>
         <w:numPr>
-          <w:numId w:val="1004"/>
+          <w:numId w:val="1005"/>
           <w:ilvl w:val="0"/>
         </w:numPr>
       </w:pPr>
@@ -518,7 +616,7 @@
       <w:pPr>
         <w:pStyle w:val="Compact"/>
         <w:numPr>
-          <w:numId w:val="1004"/>
+          <w:numId w:val="1005"/>
           <w:ilvl w:val="0"/>
         </w:numPr>
       </w:pPr>
@@ -530,7 +628,7 @@
       <w:pPr>
         <w:pStyle w:val="Compact"/>
         <w:numPr>
-          <w:numId w:val="1004"/>
+          <w:numId w:val="1005"/>
           <w:ilvl w:val="0"/>
         </w:numPr>
       </w:pPr>
@@ -568,7 +666,7 @@
       <w:pPr>
         <w:pStyle w:val="Compact"/>
         <w:numPr>
-          <w:numId w:val="1005"/>
+          <w:numId w:val="1006"/>
           <w:ilvl w:val="0"/>
         </w:numPr>
       </w:pPr>
@@ -580,7 +678,7 @@
       <w:pPr>
         <w:pStyle w:val="Compact"/>
         <w:numPr>
-          <w:numId w:val="1005"/>
+          <w:numId w:val="1006"/>
           <w:ilvl w:val="0"/>
         </w:numPr>
       </w:pPr>
@@ -592,7 +690,7 @@
       <w:pPr>
         <w:pStyle w:val="Compact"/>
         <w:numPr>
-          <w:numId w:val="1005"/>
+          <w:numId w:val="1006"/>
           <w:ilvl w:val="0"/>
         </w:numPr>
       </w:pPr>
@@ -604,7 +702,7 @@
       <w:pPr>
         <w:pStyle w:val="Compact"/>
         <w:numPr>
-          <w:numId w:val="1005"/>
+          <w:numId w:val="1006"/>
           <w:ilvl w:val="0"/>
         </w:numPr>
       </w:pPr>
@@ -616,7 +714,7 @@
       <w:pPr>
         <w:pStyle w:val="Compact"/>
         <w:numPr>
-          <w:numId w:val="1005"/>
+          <w:numId w:val="1006"/>
           <w:ilvl w:val="0"/>
         </w:numPr>
       </w:pPr>
@@ -628,7 +726,7 @@
       <w:pPr>
         <w:pStyle w:val="Compact"/>
         <w:numPr>
-          <w:numId w:val="1005"/>
+          <w:numId w:val="1006"/>
           <w:ilvl w:val="0"/>
         </w:numPr>
       </w:pPr>
@@ -640,7 +738,7 @@
       <w:pPr>
         <w:pStyle w:val="Compact"/>
         <w:numPr>
-          <w:numId w:val="1005"/>
+          <w:numId w:val="1006"/>
           <w:ilvl w:val="0"/>
         </w:numPr>
       </w:pPr>
@@ -652,7 +750,7 @@
       <w:pPr>
         <w:pStyle w:val="Compact"/>
         <w:numPr>
-          <w:numId w:val="1005"/>
+          <w:numId w:val="1006"/>
           <w:ilvl w:val="0"/>
         </w:numPr>
       </w:pPr>
@@ -664,7 +762,7 @@
       <w:pPr>
         <w:pStyle w:val="Compact"/>
         <w:numPr>
-          <w:numId w:val="1005"/>
+          <w:numId w:val="1006"/>
           <w:ilvl w:val="0"/>
         </w:numPr>
       </w:pPr>
@@ -676,7 +774,7 @@
       <w:pPr>
         <w:pStyle w:val="Compact"/>
         <w:numPr>
-          <w:numId w:val="1005"/>
+          <w:numId w:val="1006"/>
           <w:ilvl w:val="0"/>
         </w:numPr>
       </w:pPr>
@@ -688,7 +786,7 @@
       <w:pPr>
         <w:pStyle w:val="Compact"/>
         <w:numPr>
-          <w:numId w:val="1005"/>
+          <w:numId w:val="1006"/>
           <w:ilvl w:val="0"/>
         </w:numPr>
       </w:pPr>
@@ -1108,6 +1206,9 @@
     <w:abstractNumId w:val="991"/>
   </w:num>
   <w:num w:numId="1005">
+    <w:abstractNumId w:val="991"/>
+  </w:num>
+  <w:num w:numId="1006">
     <w:abstractNumId w:val="991"/>
   </w:num>
 </w:numbering>

</xml_diff>